<commit_message>
Update the banner title of the document
</commit_message>
<xml_diff>
--- a/docx/Banner_Title_Pillars_of_the_Open_Music_Observatory.docx
+++ b/docx/Banner_Title_Pillars_of_the_Open_Music_Observatory.docx
@@ -71,7 +71,7 @@
                 <w:szCs w:val="36"/>
               </w:rPr>
               <w:drawing>
-                <wp:anchor distT="0" distB="0" distL="114300" distR="114300" simplePos="0" relativeHeight="251661312" behindDoc="0" locked="0" layoutInCell="1" allowOverlap="1" wp14:anchorId="25F3228A" wp14:editId="724E582D">
+                <wp:anchor distT="0" distB="0" distL="114300" distR="114300" simplePos="0" relativeHeight="251661312" behindDoc="0" locked="0" layoutInCell="1" allowOverlap="1" wp14:anchorId="23266EC2" wp14:editId="1473C0F0">
                   <wp:simplePos x="0" y="0"/>
                   <wp:positionH relativeFrom="margin">
                     <wp:posOffset>-217170</wp:posOffset>
@@ -165,7 +165,7 @@
                 <w:szCs w:val="24"/>
               </w:rPr>
               <w:drawing>
-                <wp:anchor distT="0" distB="0" distL="114300" distR="114300" simplePos="0" relativeHeight="251659264" behindDoc="1" locked="0" layoutInCell="1" allowOverlap="1" wp14:anchorId="431BCA7B" wp14:editId="28378AFF">
+                <wp:anchor distT="0" distB="0" distL="114300" distR="114300" simplePos="0" relativeHeight="251659264" behindDoc="1" locked="0" layoutInCell="1" allowOverlap="1" wp14:anchorId="37BD78B7" wp14:editId="7ACCC52E">
                   <wp:simplePos x="0" y="0"/>
                   <wp:positionH relativeFrom="margin">
                     <wp:posOffset>-2540</wp:posOffset>
@@ -248,7 +248,7 @@
                 <w:lang w:val="en-GB" w:eastAsia="de-AT"/>
               </w:rPr>
               <w:drawing>
-                <wp:anchor distT="0" distB="0" distL="114300" distR="114300" simplePos="0" relativeHeight="251662336" behindDoc="0" locked="0" layoutInCell="1" allowOverlap="1" wp14:anchorId="18675648" wp14:editId="4F65C406">
+                <wp:anchor distT="0" distB="0" distL="114300" distR="114300" simplePos="0" relativeHeight="251662336" behindDoc="0" locked="0" layoutInCell="1" allowOverlap="1" wp14:anchorId="1CB55CD1" wp14:editId="74B66F00">
                   <wp:simplePos x="0" y="0"/>
                   <wp:positionH relativeFrom="margin">
                     <wp:align>right</wp:align>

</xml_diff>